<commit_message>
back to 10 log n
</commit_message>
<xml_diff>
--- a/Dokumen/Pengenalan Pola SHIH.docx
+++ b/Dokumen/Pengenalan Pola SHIH.docx
@@ -5,6 +5,7 @@
     <w:sdt>
       <w:sdtPr>
         <w:rPr>
+          <w:rFonts w:eastAsiaTheme="minorHAnsi"/>
           <w:sz w:val="2"/>
         </w:rPr>
         <w:id w:val="-975449712"/>
@@ -15,7 +16,7 @@
       </w:sdtPr>
       <w:sdtEndPr>
         <w:rPr>
-          <w:rFonts w:ascii="Times New Roman" w:eastAsiaTheme="minorHAnsi" w:hAnsi="Times New Roman" w:cs="Times New Roman"/>
+          <w:rFonts w:ascii="Times New Roman" w:hAnsi="Times New Roman" w:cs="Times New Roman"/>
           <w:b/>
           <w:sz w:val="28"/>
         </w:rPr>
@@ -33,7 +34,7 @@
           <w:r>
             <w:rPr>
               <w:noProof/>
-              <w:lang w:val="id-ID" w:eastAsia="id-ID"/>
+              <w:lang w:val="id-ID" w:eastAsia="ja-JP"/>
             </w:rPr>
             <mc:AlternateContent>
               <mc:Choice Requires="wps">
@@ -155,6 +156,7 @@
                                     <w:dataBinding w:prefixMappings="xmlns:ns0='http://purl.org/dc/elements/1.1/' xmlns:ns1='http://schemas.openxmlformats.org/package/2006/metadata/core-properties' " w:xpath="/ns1:coreProperties[1]/ns0:subject[1]" w:storeItemID="{6C3C8BC8-F283-45AE-878A-BAB7291924A1}"/>
                                     <w:text/>
                                   </w:sdtPr>
+                                  <w:sdtEndPr/>
                                   <w:sdtContent>
                                     <w:r>
                                       <w:rPr>
@@ -303,7 +305,7 @@
               <w:color w:val="4F81BD" w:themeColor="accent1"/>
               <w:sz w:val="36"/>
               <w:szCs w:val="36"/>
-              <w:lang w:val="id-ID" w:eastAsia="id-ID"/>
+              <w:lang w:val="id-ID" w:eastAsia="ja-JP"/>
             </w:rPr>
             <mc:AlternateContent>
               <mc:Choice Requires="wpg">
@@ -845,7 +847,7 @@
           <w:r>
             <w:rPr>
               <w:noProof/>
-              <w:lang w:val="id-ID" w:eastAsia="id-ID"/>
+              <w:lang w:val="id-ID" w:eastAsia="ja-JP"/>
             </w:rPr>
             <mc:AlternateContent>
               <mc:Choice Requires="wps">
@@ -1008,6 +1010,7 @@
                                     <w:color w:val="4F81BD" w:themeColor="accent1"/>
                                     <w:sz w:val="32"/>
                                     <w:szCs w:val="32"/>
+                                    <w:lang w:val="id-ID"/>
                                   </w:rPr>
                                 </w:pPr>
                                 <w:proofErr w:type="spellStart"/>
@@ -1028,6 +1031,17 @@
                                   </w:rPr>
                                   <w:t xml:space="preserve"> Ari W</w:t>
                                 </w:r>
+                                <w:r>
+                                  <w:rPr>
+                                    <w:color w:val="4F81BD" w:themeColor="accent1"/>
+                                    <w:sz w:val="32"/>
+                                    <w:szCs w:val="32"/>
+                                    <w:lang w:val="id-ID"/>
+                                  </w:rPr>
+                                  <w:t>.</w:t>
+                                </w:r>
+                                <w:bookmarkStart w:id="0" w:name="_GoBack"/>
+                                <w:bookmarkEnd w:id="0"/>
                               </w:p>
                               <w:p>
                                 <w:pPr>
@@ -1055,6 +1069,7 @@
                                     <w:dataBinding w:prefixMappings="xmlns:ns0='http://schemas.openxmlformats.org/officeDocument/2006/extended-properties' " w:xpath="/ns0:Properties[1]/ns0:Company[1]" w:storeItemID="{6668398D-A668-4E3E-A5EB-62B293D839F1}"/>
                                     <w:text/>
                                   </w:sdtPr>
+                                  <w:sdtEndPr/>
                                   <w:sdtContent>
                                     <w:r>
                                       <w:rPr>
@@ -1090,7 +1105,11 @@
               </mc:Choice>
               <mc:Fallback>
                 <w:pict>
-                  <v:shape w14:anchorId="42801E13" id="Text Box 42" o:spid="_x0000_s1027" type="#_x0000_t202" style="position:absolute;margin-left:307.85pt;margin-top:680.3pt;width:4in;height:28.8pt;z-index:251668480;visibility:visible;mso-wrap-style:square;mso-width-percent:450;mso-height-percent:0;mso-wrap-distance-left:9pt;mso-wrap-distance-top:0;mso-wrap-distance-right:9pt;mso-wrap-distance-bottom:0;mso-position-horizontal:absolute;mso-position-horizontal-relative:page;mso-position-vertical:absolute;mso-position-vertical-relative:page;mso-width-percent:450;mso-height-percent:0;mso-width-relative:page;mso-height-relative:margin;v-text-anchor:bottom" o:gfxdata="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" filled="f" stroked="f" strokeweight=".5pt">
+                  <v:shapetype w14:anchorId="42801E13" id="_x0000_t202" coordsize="21600,21600" o:spt="202" path="m,l,21600r21600,l21600,xe">
+                    <v:stroke joinstyle="miter"/>
+                    <v:path gradientshapeok="t" o:connecttype="rect"/>
+                  </v:shapetype>
+                  <v:shape id="Text Box 42" o:spid="_x0000_s1027" type="#_x0000_t202" style="position:absolute;margin-left:307.85pt;margin-top:680.3pt;width:4in;height:28.8pt;z-index:251668480;visibility:visible;mso-wrap-style:square;mso-width-percent:450;mso-height-percent:0;mso-wrap-distance-left:9pt;mso-wrap-distance-top:0;mso-wrap-distance-right:9pt;mso-wrap-distance-bottom:0;mso-position-horizontal:absolute;mso-position-horizontal-relative:page;mso-position-vertical:absolute;mso-position-vertical-relative:page;mso-width-percent:450;mso-height-percent:0;mso-width-relative:page;mso-height-relative:margin;v-text-anchor:bottom" o:gfxdata="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" filled="f" stroked="f" strokeweight=".5pt">
                     <v:textbox style="mso-fit-shape-to-text:t" inset="0,0,0,0">
                       <w:txbxContent>
                         <w:p>
@@ -1204,6 +1223,7 @@
                               <w:color w:val="4F81BD" w:themeColor="accent1"/>
                               <w:sz w:val="32"/>
                               <w:szCs w:val="32"/>
+                              <w:lang w:val="id-ID"/>
                             </w:rPr>
                           </w:pPr>
                           <w:proofErr w:type="spellStart"/>
@@ -1224,6 +1244,17 @@
                             </w:rPr>
                             <w:t xml:space="preserve"> Ari W</w:t>
                           </w:r>
+                          <w:r>
+                            <w:rPr>
+                              <w:color w:val="4F81BD" w:themeColor="accent1"/>
+                              <w:sz w:val="32"/>
+                              <w:szCs w:val="32"/>
+                              <w:lang w:val="id-ID"/>
+                            </w:rPr>
+                            <w:t>.</w:t>
+                          </w:r>
+                          <w:bookmarkStart w:id="1" w:name="_GoBack"/>
+                          <w:bookmarkEnd w:id="1"/>
                         </w:p>
                         <w:p>
                           <w:pPr>
@@ -1251,6 +1282,7 @@
                               <w:dataBinding w:prefixMappings="xmlns:ns0='http://schemas.openxmlformats.org/officeDocument/2006/extended-properties' " w:xpath="/ns0:Properties[1]/ns0:Company[1]" w:storeItemID="{6668398D-A668-4E3E-A5EB-62B293D839F1}"/>
                               <w:text/>
                             </w:sdtPr>
+                            <w:sdtEndPr/>
                             <w:sdtContent>
                               <w:r>
                                 <w:rPr>
@@ -1281,8 +1313,6 @@
             <w:br w:type="page"/>
           </w:r>
         </w:p>
-        <w:bookmarkStart w:id="0" w:name="_GoBack" w:displacedByCustomXml="next"/>
-        <w:bookmarkEnd w:id="0" w:displacedByCustomXml="next"/>
       </w:sdtContent>
     </w:sdt>
     <w:p>
@@ -1789,7 +1819,7 @@
           <w:rFonts w:ascii="Times New Roman" w:hAnsi="Times New Roman" w:cs="Times New Roman"/>
           <w:noProof/>
           <w:sz w:val="24"/>
-          <w:lang w:val="id-ID" w:eastAsia="id-ID"/>
+          <w:lang w:val="id-ID" w:eastAsia="ja-JP"/>
         </w:rPr>
         <w:drawing>
           <wp:inline distT="0" distB="0" distL="0" distR="0" wp14:anchorId="69735991" wp14:editId="0940107B">
@@ -3221,7 +3251,7 @@
         <w:rPr>
           <w:rFonts w:ascii="Times New Roman" w:hAnsi="Times New Roman" w:cs="Times New Roman"/>
           <w:noProof/>
-          <w:lang w:val="id-ID" w:eastAsia="id-ID"/>
+          <w:lang w:val="id-ID" w:eastAsia="ja-JP"/>
         </w:rPr>
         <w:drawing>
           <wp:inline distT="0" distB="0" distL="0" distR="0" wp14:anchorId="79C4FB5F" wp14:editId="14EC70AA">
@@ -5521,7 +5551,7 @@
         <w:rPr>
           <w:rFonts w:ascii="Times New Roman" w:hAnsi="Times New Roman" w:cs="Times New Roman"/>
           <w:noProof/>
-          <w:lang w:val="id-ID" w:eastAsia="id-ID"/>
+          <w:lang w:val="id-ID" w:eastAsia="ja-JP"/>
         </w:rPr>
         <w:drawing>
           <wp:inline distT="0" distB="0" distL="0" distR="0" wp14:anchorId="4DAAD4B1" wp14:editId="2DAE6737">
@@ -5677,7 +5707,7 @@
           <w:rFonts w:ascii="Times New Roman" w:hAnsi="Times New Roman" w:cs="Times New Roman"/>
           <w:noProof/>
           <w:sz w:val="24"/>
-          <w:lang w:val="id-ID" w:eastAsia="id-ID"/>
+          <w:lang w:val="id-ID" w:eastAsia="ja-JP"/>
         </w:rPr>
         <w:lastRenderedPageBreak/>
         <w:drawing>
@@ -5909,7 +5939,7 @@
           <w:rFonts w:ascii="Times New Roman" w:hAnsi="Times New Roman" w:cs="Times New Roman"/>
           <w:noProof/>
           <w:sz w:val="24"/>
-          <w:lang w:val="id-ID" w:eastAsia="id-ID"/>
+          <w:lang w:val="id-ID" w:eastAsia="ja-JP"/>
         </w:rPr>
         <w:drawing>
           <wp:inline distT="0" distB="0" distL="0" distR="0" wp14:anchorId="39B6289E" wp14:editId="1C410A38">
@@ -6100,7 +6130,7 @@
           <w:rFonts w:ascii="Times New Roman" w:hAnsi="Times New Roman" w:cs="Times New Roman"/>
           <w:noProof/>
           <w:sz w:val="24"/>
-          <w:lang w:val="id-ID" w:eastAsia="id-ID"/>
+          <w:lang w:val="id-ID" w:eastAsia="ja-JP"/>
         </w:rPr>
         <w:drawing>
           <wp:inline distT="0" distB="0" distL="0" distR="0" wp14:anchorId="0631D180" wp14:editId="403ED618">
@@ -6894,7 +6924,7 @@
           <w:color w:val="1F497D" w:themeColor="text2"/>
           <w:sz w:val="18"/>
           <w:szCs w:val="18"/>
-          <w:lang w:val="id-ID" w:eastAsia="id-ID"/>
+          <w:lang w:val="id-ID" w:eastAsia="ja-JP"/>
         </w:rPr>
         <w:drawing>
           <wp:inline distT="0" distB="0" distL="0" distR="0" wp14:anchorId="66B374E7" wp14:editId="0D98B66F">
@@ -7328,7 +7358,7 @@
       <w:r>
         <w:rPr>
           <w:noProof/>
-          <w:lang w:val="id-ID" w:eastAsia="id-ID"/>
+          <w:lang w:val="id-ID" w:eastAsia="ja-JP"/>
         </w:rPr>
         <w:lastRenderedPageBreak/>
         <w:drawing>
@@ -7495,7 +7525,7 @@
       <w:r>
         <w:rPr>
           <w:noProof/>
-          <w:lang w:val="id-ID" w:eastAsia="id-ID"/>
+          <w:lang w:val="id-ID" w:eastAsia="ja-JP"/>
         </w:rPr>
         <w:drawing>
           <wp:inline distT="0" distB="0" distL="0" distR="0" wp14:anchorId="5417AA4C" wp14:editId="2AED152E">
@@ -8213,7 +8243,7 @@
       <w:r>
         <w:rPr>
           <w:noProof/>
-          <w:lang w:val="id-ID" w:eastAsia="id-ID"/>
+          <w:lang w:val="id-ID" w:eastAsia="ja-JP"/>
         </w:rPr>
         <w:drawing>
           <wp:inline distT="0" distB="0" distL="0" distR="0" wp14:anchorId="787C8C5F" wp14:editId="5D222321">
@@ -8448,7 +8478,7 @@
       <w:r>
         <w:rPr>
           <w:noProof/>
-          <w:lang w:val="id-ID" w:eastAsia="id-ID"/>
+          <w:lang w:val="id-ID" w:eastAsia="ja-JP"/>
         </w:rPr>
         <mc:AlternateContent>
           <mc:Choice Requires="wpg">
@@ -9509,7 +9539,7 @@
       <w:r>
         <w:rPr>
           <w:noProof/>
-          <w:lang w:val="id-ID" w:eastAsia="id-ID"/>
+          <w:lang w:val="id-ID" w:eastAsia="ja-JP"/>
         </w:rPr>
         <mc:AlternateContent>
           <mc:Choice Requires="wpg">
@@ -14046,7 +14076,7 @@
       <w:r>
         <w:rPr>
           <w:noProof/>
-          <w:lang w:val="id-ID" w:eastAsia="id-ID"/>
+          <w:lang w:val="id-ID" w:eastAsia="ja-JP"/>
         </w:rPr>
         <w:drawing>
           <wp:inline distT="0" distB="0" distL="0" distR="0" wp14:anchorId="41D40213" wp14:editId="7621BEB3">

</xml_diff>